<commit_message>
📝 chore: Updated Documentation
</commit_message>
<xml_diff>
--- a/M223 Dokumentation.docx
+++ b/M223 Dokumentation.docx
@@ -13,7 +13,11 @@
     <w:sdt>
       <w:sdtPr>
         <w:rPr>
-          <w:lang w:val="de-DE"/>
+          <w:rFonts w:asciiTheme="minorHAnsi" w:eastAsiaTheme="minorEastAsia" w:hAnsiTheme="minorHAnsi" w:cstheme="minorBidi"/>
+          <w:color w:val="auto"/>
+          <w:sz w:val="24"/>
+          <w:szCs w:val="20"/>
+          <w:lang w:eastAsia="en-US"/>
         </w:rPr>
         <w:id w:val="-1230382874"/>
         <w:docPartObj>
@@ -23,13 +27,8 @@
       </w:sdtPr>
       <w:sdtEndPr>
         <w:rPr>
-          <w:rFonts w:asciiTheme="minorHAnsi" w:eastAsiaTheme="minorEastAsia" w:hAnsiTheme="minorHAnsi" w:cstheme="minorBidi"/>
           <w:b/>
           <w:bCs/>
-          <w:color w:val="auto"/>
-          <w:sz w:val="24"/>
-          <w:szCs w:val="20"/>
-          <w:lang w:eastAsia="en-US"/>
         </w:rPr>
       </w:sdtEndPr>
       <w:sdtContent>
@@ -38,9 +37,6 @@
             <w:pStyle w:val="Inhaltsverzeichnisberschrift"/>
           </w:pPr>
           <w:r>
-            <w:rPr>
-              <w:lang w:val="de-DE"/>
-            </w:rPr>
             <w:t>Inhaltsverzeichnis</w:t>
           </w:r>
         </w:p>
@@ -51,7 +47,6 @@
               <w:tab w:val="right" w:leader="dot" w:pos="9062"/>
             </w:tabs>
             <w:rPr>
-              <w:noProof/>
               <w:kern w:val="2"/>
               <w:szCs w:val="24"/>
               <w:lang w:eastAsia="de-CH"/>
@@ -71,54 +66,46 @@
             <w:r>
               <w:rPr>
                 <w:rStyle w:val="Hyperlink"/>
-                <w:noProof/>
               </w:rPr>
               <w:t>Einleitung</w:t>
             </w:r>
             <w:r>
               <w:rPr>
-                <w:noProof/>
                 <w:webHidden/>
               </w:rPr>
               <w:tab/>
             </w:r>
             <w:r>
               <w:rPr>
-                <w:noProof/>
                 <w:webHidden/>
               </w:rPr>
               <w:fldChar w:fldCharType="begin"/>
             </w:r>
             <w:r>
               <w:rPr>
-                <w:noProof/>
                 <w:webHidden/>
               </w:rPr>
               <w:instrText xml:space="preserve"> PAGEREF _Toc181092998 \h </w:instrText>
             </w:r>
             <w:r>
               <w:rPr>
-                <w:noProof/>
                 <w:webHidden/>
               </w:rPr>
             </w:r>
             <w:r>
               <w:rPr>
-                <w:noProof/>
                 <w:webHidden/>
               </w:rPr>
               <w:fldChar w:fldCharType="separate"/>
             </w:r>
             <w:r>
               <w:rPr>
-                <w:noProof/>
                 <w:webHidden/>
               </w:rPr>
               <w:t>2</w:t>
             </w:r>
             <w:r>
               <w:rPr>
-                <w:noProof/>
                 <w:webHidden/>
               </w:rPr>
               <w:fldChar w:fldCharType="end"/>
@@ -132,7 +119,6 @@
               <w:tab w:val="right" w:leader="dot" w:pos="9062"/>
             </w:tabs>
             <w:rPr>
-              <w:noProof/>
               <w:kern w:val="2"/>
               <w:szCs w:val="24"/>
               <w:lang w:eastAsia="de-CH"/>
@@ -143,54 +129,46 @@
             <w:r>
               <w:rPr>
                 <w:rStyle w:val="Hyperlink"/>
-                <w:noProof/>
               </w:rPr>
               <w:t>Lernziele</w:t>
             </w:r>
             <w:r>
               <w:rPr>
-                <w:noProof/>
                 <w:webHidden/>
               </w:rPr>
               <w:tab/>
             </w:r>
             <w:r>
               <w:rPr>
-                <w:noProof/>
                 <w:webHidden/>
               </w:rPr>
               <w:fldChar w:fldCharType="begin"/>
             </w:r>
             <w:r>
               <w:rPr>
-                <w:noProof/>
                 <w:webHidden/>
               </w:rPr>
               <w:instrText xml:space="preserve"> PAGEREF _Toc181092999 \h </w:instrText>
             </w:r>
             <w:r>
               <w:rPr>
-                <w:noProof/>
                 <w:webHidden/>
               </w:rPr>
             </w:r>
             <w:r>
               <w:rPr>
-                <w:noProof/>
                 <w:webHidden/>
               </w:rPr>
               <w:fldChar w:fldCharType="separate"/>
             </w:r>
             <w:r>
               <w:rPr>
-                <w:noProof/>
                 <w:webHidden/>
               </w:rPr>
               <w:t>2</w:t>
             </w:r>
             <w:r>
               <w:rPr>
-                <w:noProof/>
                 <w:webHidden/>
               </w:rPr>
               <w:fldChar w:fldCharType="end"/>
@@ -204,7 +182,6 @@
               <w:tab w:val="right" w:leader="dot" w:pos="9062"/>
             </w:tabs>
             <w:rPr>
-              <w:noProof/>
               <w:kern w:val="2"/>
               <w:szCs w:val="24"/>
               <w:lang w:eastAsia="de-CH"/>
@@ -215,54 +192,46 @@
             <w:r>
               <w:rPr>
                 <w:rStyle w:val="Hyperlink"/>
-                <w:noProof/>
               </w:rPr>
               <w:t>Einrichtung von Dev Container mit .NET</w:t>
             </w:r>
             <w:r>
               <w:rPr>
-                <w:noProof/>
                 <w:webHidden/>
               </w:rPr>
               <w:tab/>
             </w:r>
             <w:r>
               <w:rPr>
-                <w:noProof/>
                 <w:webHidden/>
               </w:rPr>
               <w:fldChar w:fldCharType="begin"/>
             </w:r>
             <w:r>
               <w:rPr>
-                <w:noProof/>
                 <w:webHidden/>
               </w:rPr>
               <w:instrText xml:space="preserve"> PAGEREF _Toc181093000 \h </w:instrText>
             </w:r>
             <w:r>
               <w:rPr>
-                <w:noProof/>
                 <w:webHidden/>
               </w:rPr>
             </w:r>
             <w:r>
               <w:rPr>
-                <w:noProof/>
                 <w:webHidden/>
               </w:rPr>
               <w:fldChar w:fldCharType="separate"/>
             </w:r>
             <w:r>
               <w:rPr>
-                <w:noProof/>
                 <w:webHidden/>
               </w:rPr>
               <w:t>2</w:t>
             </w:r>
             <w:r>
               <w:rPr>
-                <w:noProof/>
                 <w:webHidden/>
               </w:rPr>
               <w:fldChar w:fldCharType="end"/>
@@ -274,7 +243,6 @@
             <w:rPr>
               <w:b/>
               <w:bCs/>
-              <w:lang w:val="de-DE"/>
             </w:rPr>
             <w:fldChar w:fldCharType="end"/>
           </w:r>
@@ -307,9 +275,6 @@
       </w:pPr>
       <w:bookmarkStart w:id="0" w:name="_Toc181092998"/>
       <w:r>
-        <w:rPr>
-          <w:noProof/>
-        </w:rPr>
         <w:drawing>
           <wp:anchor distT="0" distB="0" distL="114300" distR="114300" simplePos="0" relativeHeight="251658240" behindDoc="0" locked="0" layoutInCell="1" allowOverlap="1" wp14:anchorId="5CDE5913" wp14:editId="0E1D12DB">
             <wp:simplePos x="0" y="0"/>
@@ -417,27 +382,24 @@
     </w:p>
     <w:p>
       <w:pPr>
-        <w:rPr>
-          <w:lang w:val="en-GB"/>
-        </w:rPr>
-      </w:pPr>
+        <w:pStyle w:val="berschrift2"/>
+      </w:pPr>
+      <w:r>
+        <w:t>Voraussetzung</w:t>
+      </w:r>
+    </w:p>
+    <w:p>
       <w:r>
         <w:t xml:space="preserve">Als aller erstes sollte man die Extension herunter laden von Visual Studio Code. </w:t>
       </w:r>
       <w:r>
         <w:br/>
-      </w:r>
-      <w:r>
-        <w:rPr>
-          <w:lang w:val="en-GB"/>
-        </w:rPr>
         <w:t xml:space="preserve">«Dev Containers» </w:t>
       </w:r>
       <w:hyperlink r:id="rId10" w:history="1">
         <w:r>
           <w:rPr>
             <w:rStyle w:val="Hyperlink"/>
-            <w:lang w:val="en-GB"/>
           </w:rPr>
           <w:t>https://marketplace.visualstudio.com/items?itemName=ms-vscode-remote.remote-containers</w:t>
         </w:r>
@@ -445,35 +407,20 @@
     </w:p>
     <w:p>
       <w:r>
-        <w:t>Im Optimal Fall solltest du n</w:t>
-      </w:r>
-      <w:r>
-        <w:t>och 2 weitere Extension herunterladen:</w:t>
-      </w:r>
-    </w:p>
-    <w:p>
-      <w:pPr>
-        <w:rPr>
-          <w:lang w:val="en-GB"/>
-        </w:rPr>
-      </w:pPr>
-      <w:r>
-        <w:rPr>
-          <w:lang w:val="en-GB"/>
-        </w:rPr>
+        <w:t>Im Optimal Fall solltest du noch 2 weitere Extension herunterladen:</w:t>
+      </w:r>
+    </w:p>
+    <w:p>
+      <w:r>
         <w:t xml:space="preserve">C# Dev Kit: </w:t>
       </w:r>
       <w:r>
-        <w:rPr>
-          <w:lang w:val="en-GB"/>
-        </w:rPr>
         <w:br/>
       </w:r>
       <w:hyperlink r:id="rId11" w:history="1">
         <w:r>
           <w:rPr>
             <w:rStyle w:val="Hyperlink"/>
-            <w:lang w:val="en-GB"/>
           </w:rPr>
           <w:t>https://marketplace.visualstudio.com/items?itemName=ms-dotnettools.csdevkit</w:t>
         </w:r>
@@ -482,36 +429,894 @@
     <w:p>
       <w:pPr>
         <w:rPr>
-          <w:lang w:val="en-GB"/>
-        </w:rPr>
-      </w:pPr>
-      <w:r>
-        <w:rPr>
-          <w:lang w:val="en-GB"/>
-        </w:rPr>
-        <w:t>.NET Install Tool</w:t>
-      </w:r>
-      <w:r>
-        <w:rPr>
-          <w:lang w:val="en-GB"/>
-        </w:rPr>
-        <w:t xml:space="preserve">: </w:t>
-      </w:r>
-      <w:r>
-        <w:rPr>
-          <w:lang w:val="en-GB"/>
-        </w:rPr>
+          <w:rStyle w:val="Hyperlink"/>
+        </w:rPr>
+      </w:pPr>
+      <w:r>
+        <w:t xml:space="preserve">.NET </w:t>
+      </w:r>
+      <w:proofErr w:type="spellStart"/>
+      <w:r>
+        <w:t>Install</w:t>
+      </w:r>
+      <w:proofErr w:type="spellEnd"/>
+      <w:r>
+        <w:t xml:space="preserve"> Tool: </w:t>
+      </w:r>
+      <w:r>
         <w:br/>
       </w:r>
       <w:hyperlink r:id="rId12" w:history="1">
         <w:r>
           <w:rPr>
             <w:rStyle w:val="Hyperlink"/>
-            <w:lang w:val="en-GB"/>
           </w:rPr>
           <w:t>https://marketplace.visualstudio.com/items?itemName=ms-dotnettools.vscode-dotnet-runtime</w:t>
         </w:r>
       </w:hyperlink>
+    </w:p>
+    <w:p>
+      <w:pPr>
+        <w:pStyle w:val="berschrift2"/>
+      </w:pPr>
+      <w:r>
+        <w:t>Einrichtung</w:t>
+      </w:r>
+    </w:p>
+    <w:p>
+      <w:pPr>
+        <w:pStyle w:val="Listenabsatz"/>
+        <w:numPr>
+          <w:ilvl w:val="0"/>
+          <w:numId w:val="2"/>
+        </w:numPr>
+      </w:pPr>
+      <w:r>
+        <w:t>In Visual Studio Code ein n</w:t>
+      </w:r>
+      <w:r>
+        <w:t xml:space="preserve">euer Ordner erstellen oder von einem erstellten </w:t>
+      </w:r>
+      <w:proofErr w:type="spellStart"/>
+      <w:r>
+        <w:t>Git</w:t>
+      </w:r>
+      <w:proofErr w:type="spellEnd"/>
+      <w:r>
+        <w:t>-Repo lokal klonen.</w:t>
+      </w:r>
+    </w:p>
+    <w:p>
+      <w:pPr>
+        <w:pStyle w:val="Listenabsatz"/>
+        <w:numPr>
+          <w:ilvl w:val="0"/>
+          <w:numId w:val="2"/>
+        </w:numPr>
+        <w:rPr>
+          <w:lang w:val="en-GB"/>
+        </w:rPr>
+      </w:pPr>
+      <w:r>
+        <w:rPr>
+          <w:lang w:val="en-GB"/>
+        </w:rPr>
+        <w:t xml:space="preserve">Gib nun in der </w:t>
+      </w:r>
+      <w:proofErr w:type="spellStart"/>
+      <w:r>
+        <w:rPr>
+          <w:lang w:val="en-GB"/>
+        </w:rPr>
+        <w:t>Suchleiste</w:t>
+      </w:r>
+      <w:proofErr w:type="spellEnd"/>
+      <w:r>
+        <w:rPr>
+          <w:lang w:val="en-GB"/>
+        </w:rPr>
+        <w:t xml:space="preserve"> </w:t>
+      </w:r>
+      <w:r>
+        <w:rPr>
+          <w:highlight w:val="yellow"/>
+          <w:lang w:val="en-GB"/>
+        </w:rPr>
+        <w:t>‘</w:t>
+      </w:r>
+      <w:r>
+        <w:rPr>
+          <w:highlight w:val="yellow"/>
+          <w:lang w:val="en-GB"/>
+        </w:rPr>
+        <w:t xml:space="preserve">&gt;Dev Containers: Add Dev Container </w:t>
+      </w:r>
+      <w:r>
+        <w:rPr>
+          <w:highlight w:val="yellow"/>
+          <w:lang w:val="en-GB"/>
+        </w:rPr>
+        <w:t>Configuration Files’</w:t>
+      </w:r>
+      <w:r>
+        <w:rPr>
+          <w:lang w:val="en-GB"/>
+        </w:rPr>
+        <w:t>.</w:t>
+      </w:r>
+    </w:p>
+    <w:p>
+      <w:pPr>
+        <w:pStyle w:val="Listenabsatz"/>
+        <w:numPr>
+          <w:ilvl w:val="0"/>
+          <w:numId w:val="2"/>
+        </w:numPr>
+        <w:rPr>
+          <w:lang w:val="en-GB"/>
+        </w:rPr>
+      </w:pPr>
+      <w:r>
+        <w:rPr>
+          <w:lang w:val="en-GB"/>
+        </w:rPr>
+        <w:t xml:space="preserve">Nun </w:t>
+      </w:r>
+      <w:proofErr w:type="spellStart"/>
+      <w:r>
+        <w:rPr>
+          <w:lang w:val="en-GB"/>
+        </w:rPr>
+        <w:t>nimm</w:t>
+      </w:r>
+      <w:proofErr w:type="spellEnd"/>
+      <w:r>
+        <w:rPr>
+          <w:lang w:val="en-GB"/>
+        </w:rPr>
+        <w:t xml:space="preserve"> die Option ‘</w:t>
+      </w:r>
+      <w:r>
+        <w:rPr>
+          <w:highlight w:val="yellow"/>
+          <w:lang w:val="en-GB"/>
+        </w:rPr>
+        <w:t>Add configuration to Workspace’</w:t>
+      </w:r>
+      <w:r>
+        <w:rPr>
+          <w:lang w:val="en-GB"/>
+        </w:rPr>
+        <w:t>.</w:t>
+      </w:r>
+    </w:p>
+    <w:p>
+      <w:pPr>
+        <w:pStyle w:val="Listenabsatz"/>
+        <w:numPr>
+          <w:ilvl w:val="0"/>
+          <w:numId w:val="2"/>
+        </w:numPr>
+        <w:rPr>
+          <w:highlight w:val="yellow"/>
+        </w:rPr>
+      </w:pPr>
+      <w:r>
+        <w:t>Jetzt klicke auf Show mor T</w:t>
+      </w:r>
+      <w:r>
+        <w:t xml:space="preserve">emplates und suche nach dem Template </w:t>
+      </w:r>
+      <w:r>
+        <w:rPr>
+          <w:highlight w:val="yellow"/>
+        </w:rPr>
+        <w:t>«C# (.NET)»</w:t>
+      </w:r>
+    </w:p>
+    <w:p>
+      <w:pPr>
+        <w:pStyle w:val="Listenabsatz"/>
+        <w:numPr>
+          <w:ilvl w:val="0"/>
+          <w:numId w:val="2"/>
+        </w:numPr>
+      </w:pPr>
+      <w:r>
+        <w:t>Öffne nun nach der Installation den Dev Container. Meist wird unten links dir es angezeigt mit «</w:t>
+      </w:r>
+      <w:proofErr w:type="spellStart"/>
+      <w:r>
+        <w:t>Reopen</w:t>
+      </w:r>
+      <w:proofErr w:type="spellEnd"/>
+      <w:r>
+        <w:t xml:space="preserve"> in Dev Container»</w:t>
+      </w:r>
+    </w:p>
+    <w:p>
+      <w:pPr>
+        <w:pStyle w:val="Listenabsatz"/>
+        <w:numPr>
+          <w:ilvl w:val="0"/>
+          <w:numId w:val="2"/>
+        </w:numPr>
+      </w:pPr>
+      <w:r>
+        <w:t>Gebe nun im Terminal folgendes ein:</w:t>
+      </w:r>
+    </w:p>
+    <w:p>
+      <w:pPr>
+        <w:pStyle w:val="Listenabsatz"/>
+        <w:numPr>
+          <w:ilvl w:val="1"/>
+          <w:numId w:val="2"/>
+        </w:numPr>
+        <w:rPr>
+          <w:highlight w:val="yellow"/>
+        </w:rPr>
+      </w:pPr>
+      <w:proofErr w:type="spellStart"/>
+      <w:r>
+        <w:rPr>
+          <w:highlight w:val="yellow"/>
+        </w:rPr>
+        <w:t>sudo</w:t>
+      </w:r>
+      <w:proofErr w:type="spellEnd"/>
+      <w:r>
+        <w:rPr>
+          <w:highlight w:val="yellow"/>
+        </w:rPr>
+        <w:t xml:space="preserve"> </w:t>
+      </w:r>
+      <w:proofErr w:type="spellStart"/>
+      <w:r>
+        <w:rPr>
+          <w:highlight w:val="yellow"/>
+        </w:rPr>
+        <w:t>dotnet</w:t>
+      </w:r>
+      <w:proofErr w:type="spellEnd"/>
+      <w:r>
+        <w:rPr>
+          <w:highlight w:val="yellow"/>
+        </w:rPr>
+        <w:t xml:space="preserve"> </w:t>
+      </w:r>
+      <w:proofErr w:type="spellStart"/>
+      <w:r>
+        <w:rPr>
+          <w:highlight w:val="yellow"/>
+        </w:rPr>
+        <w:t>workload</w:t>
+      </w:r>
+      <w:proofErr w:type="spellEnd"/>
+      <w:r>
+        <w:rPr>
+          <w:highlight w:val="yellow"/>
+        </w:rPr>
+        <w:t xml:space="preserve"> update</w:t>
+      </w:r>
+    </w:p>
+    <w:p>
+      <w:pPr>
+        <w:pStyle w:val="Listenabsatz"/>
+        <w:numPr>
+          <w:ilvl w:val="1"/>
+          <w:numId w:val="2"/>
+        </w:numPr>
+        <w:rPr>
+          <w:highlight w:val="yellow"/>
+          <w:lang w:val="en-GB"/>
+        </w:rPr>
+      </w:pPr>
+      <w:r>
+        <w:rPr>
+          <w:highlight w:val="yellow"/>
+          <w:lang w:val="en-GB"/>
+        </w:rPr>
+        <w:t xml:space="preserve">dotnet new </w:t>
+      </w:r>
+      <w:proofErr w:type="spellStart"/>
+      <w:r>
+        <w:rPr>
+          <w:highlight w:val="yellow"/>
+          <w:lang w:val="en-GB"/>
+        </w:rPr>
+        <w:t>webapi</w:t>
+      </w:r>
+      <w:proofErr w:type="spellEnd"/>
+      <w:r>
+        <w:rPr>
+          <w:highlight w:val="yellow"/>
+          <w:lang w:val="en-GB"/>
+        </w:rPr>
+        <w:t xml:space="preserve"> -n M223HelloWorld -controllers</w:t>
+      </w:r>
+    </w:p>
+    <w:p>
+      <w:pPr>
+        <w:pStyle w:val="Listenabsatz"/>
+        <w:numPr>
+          <w:ilvl w:val="0"/>
+          <w:numId w:val="2"/>
+        </w:numPr>
+      </w:pPr>
+      <w:r>
+        <w:t>Jetzt verschieben wir den Ordner i</w:t>
+      </w:r>
+      <w:r>
+        <w:t>n den Root Ordner</w:t>
+      </w:r>
+    </w:p>
+    <w:p>
+      <w:pPr>
+        <w:pStyle w:val="Listenabsatz"/>
+        <w:numPr>
+          <w:ilvl w:val="1"/>
+          <w:numId w:val="2"/>
+        </w:numPr>
+        <w:rPr>
+          <w:highlight w:val="yellow"/>
+        </w:rPr>
+      </w:pPr>
+      <w:r>
+        <w:rPr>
+          <w:highlight w:val="yellow"/>
+        </w:rPr>
+        <w:t>mv M223HelloWorld/* .</w:t>
+      </w:r>
+    </w:p>
+    <w:p>
+      <w:pPr>
+        <w:pStyle w:val="Listenabsatz"/>
+        <w:numPr>
+          <w:ilvl w:val="0"/>
+          <w:numId w:val="2"/>
+        </w:numPr>
+      </w:pPr>
+      <w:r>
+        <w:t>Nach dem wir den Ordner verschoben haben sollten wir unbedingt die Abhängigkeiten neu herstellen.</w:t>
+      </w:r>
+    </w:p>
+    <w:p>
+      <w:pPr>
+        <w:pStyle w:val="Listenabsatz"/>
+        <w:numPr>
+          <w:ilvl w:val="1"/>
+          <w:numId w:val="2"/>
+        </w:numPr>
+        <w:rPr>
+          <w:highlight w:val="yellow"/>
+        </w:rPr>
+      </w:pPr>
+      <w:proofErr w:type="spellStart"/>
+      <w:r>
+        <w:rPr>
+          <w:highlight w:val="yellow"/>
+        </w:rPr>
+        <w:t>dotnet</w:t>
+      </w:r>
+      <w:proofErr w:type="spellEnd"/>
+      <w:r>
+        <w:rPr>
+          <w:highlight w:val="yellow"/>
+        </w:rPr>
+        <w:t xml:space="preserve"> restore</w:t>
+      </w:r>
+    </w:p>
+    <w:p>
+      <w:pPr>
+        <w:pStyle w:val="Listenabsatz"/>
+        <w:numPr>
+          <w:ilvl w:val="0"/>
+          <w:numId w:val="2"/>
+        </w:numPr>
+      </w:pPr>
+      <w:r>
+        <w:t xml:space="preserve">Da wir keine HTTPS Unterstützung haben, müssen wir die Folgende Zeile im File </w:t>
+      </w:r>
+      <w:proofErr w:type="spellStart"/>
+      <w:r>
+        <w:t>Programm.cs</w:t>
+      </w:r>
+      <w:proofErr w:type="spellEnd"/>
+      <w:r>
+        <w:t xml:space="preserve"> </w:t>
+      </w:r>
+      <w:r>
+        <w:t>löschen,</w:t>
+      </w:r>
+      <w:r>
+        <w:t xml:space="preserve"> um kein Fehler zu kriegen.</w:t>
+      </w:r>
+    </w:p>
+    <w:p>
+      <w:pPr>
+        <w:pStyle w:val="Listenabsatz"/>
+        <w:numPr>
+          <w:ilvl w:val="1"/>
+          <w:numId w:val="2"/>
+        </w:numPr>
+        <w:rPr>
+          <w:highlight w:val="yellow"/>
+        </w:rPr>
+      </w:pPr>
+      <w:proofErr w:type="spellStart"/>
+      <w:r>
+        <w:rPr>
+          <w:highlight w:val="yellow"/>
+        </w:rPr>
+        <w:t>app.UseHttpsRedirection</w:t>
+      </w:r>
+      <w:proofErr w:type="spellEnd"/>
+      <w:r>
+        <w:rPr>
+          <w:highlight w:val="yellow"/>
+        </w:rPr>
+        <w:t>();</w:t>
+      </w:r>
+    </w:p>
+    <w:p>
+      <w:pPr>
+        <w:pStyle w:val="Listenabsatz"/>
+        <w:numPr>
+          <w:ilvl w:val="0"/>
+          <w:numId w:val="2"/>
+        </w:numPr>
+      </w:pPr>
+      <w:r>
+        <w:t xml:space="preserve">Jetzt können wir das </w:t>
+      </w:r>
+      <w:proofErr w:type="spellStart"/>
+      <w:r>
+        <w:t>Program</w:t>
+      </w:r>
+      <w:proofErr w:type="spellEnd"/>
+      <w:r>
+        <w:t xml:space="preserve"> starten</w:t>
+      </w:r>
+    </w:p>
+    <w:p>
+      <w:pPr>
+        <w:pStyle w:val="Listenabsatz"/>
+        <w:numPr>
+          <w:ilvl w:val="1"/>
+          <w:numId w:val="2"/>
+        </w:numPr>
+        <w:rPr>
+          <w:highlight w:val="yellow"/>
+        </w:rPr>
+      </w:pPr>
+      <w:proofErr w:type="spellStart"/>
+      <w:r>
+        <w:rPr>
+          <w:highlight w:val="yellow"/>
+        </w:rPr>
+        <w:t>dotnet</w:t>
+      </w:r>
+      <w:proofErr w:type="spellEnd"/>
+      <w:r>
+        <w:rPr>
+          <w:highlight w:val="yellow"/>
+        </w:rPr>
+        <w:t xml:space="preserve"> </w:t>
+      </w:r>
+      <w:proofErr w:type="spellStart"/>
+      <w:r>
+        <w:rPr>
+          <w:highlight w:val="yellow"/>
+        </w:rPr>
+        <w:t>run</w:t>
+      </w:r>
+      <w:proofErr w:type="spellEnd"/>
+    </w:p>
+    <w:p>
+      <w:pPr>
+        <w:pStyle w:val="Listenabsatz"/>
+        <w:numPr>
+          <w:ilvl w:val="0"/>
+          <w:numId w:val="2"/>
+        </w:numPr>
+      </w:pPr>
+      <w:r>
+        <w:t>Mit dem folgenden Link können wir nun Wetterdaten abrufen:</w:t>
+      </w:r>
+    </w:p>
+    <w:p>
+      <w:pPr>
+        <w:pStyle w:val="Listenabsatz"/>
+        <w:numPr>
+          <w:ilvl w:val="1"/>
+          <w:numId w:val="2"/>
+        </w:numPr>
+      </w:pPr>
+      <w:r>
+        <w:t>https://localhost:</w:t>
+      </w:r>
+      <w:r>
+        <w:t>port</w:t>
+      </w:r>
+      <w:r>
+        <w:t>/WeatherForecast</w:t>
+      </w:r>
+      <w:r>
+        <w:t xml:space="preserve"> </w:t>
+      </w:r>
+    </w:p>
+    <w:p>
+      <w:pPr>
+        <w:pStyle w:val="berschrift2"/>
+      </w:pPr>
+      <w:r>
+        <w:t>Neuer GET Request erstellen</w:t>
+      </w:r>
+    </w:p>
+    <w:p>
+      <w:r>
+        <w:t xml:space="preserve">Wir können nun einen neuen Controller </w:t>
+      </w:r>
+      <w:r>
+        <w:t>bauen,</w:t>
+      </w:r>
+      <w:r>
+        <w:t xml:space="preserve"> welche dann eine andere Seite aufrufen wird, welche wiederum etwas </w:t>
+      </w:r>
+      <w:r>
+        <w:t>Neues</w:t>
+      </w:r>
+      <w:r>
+        <w:t xml:space="preserve"> </w:t>
+      </w:r>
+      <w:r>
+        <w:t>darstellt</w:t>
+      </w:r>
+      <w:r>
+        <w:t>.</w:t>
+      </w:r>
+    </w:p>
+    <w:p>
+      <w:r>
+        <w:t>Erstelle «</w:t>
+      </w:r>
+      <w:proofErr w:type="spellStart"/>
+      <w:r>
+        <w:rPr>
+          <w:b/>
+          <w:bCs/>
+        </w:rPr>
+        <w:t>FilenameController.cs</w:t>
+      </w:r>
+      <w:proofErr w:type="spellEnd"/>
+      <w:r>
+        <w:t>»</w:t>
+      </w:r>
+    </w:p>
+    <w:p>
+      <w:r>
+        <w:t>Im File fügst du dies ein:</w:t>
+      </w:r>
+    </w:p>
+    <w:p>
+      <w:pPr>
+        <w:spacing w:line="240" w:lineRule="auto"/>
+        <w:rPr>
+          <w:i/>
+          <w:highlight w:val="yellow"/>
+          <w:lang w:val="en-GB"/>
+        </w:rPr>
+      </w:pPr>
+      <w:r>
+        <w:rPr>
+          <w:i/>
+          <w:highlight w:val="yellow"/>
+          <w:lang w:val="en-GB"/>
+        </w:rPr>
+        <w:t xml:space="preserve">using </w:t>
+      </w:r>
+      <w:proofErr w:type="spellStart"/>
+      <w:r>
+        <w:rPr>
+          <w:i/>
+          <w:highlight w:val="yellow"/>
+          <w:lang w:val="en-GB"/>
+        </w:rPr>
+        <w:t>Microsoft.AspNetCore.Mvc</w:t>
+      </w:r>
+      <w:proofErr w:type="spellEnd"/>
+      <w:r>
+        <w:rPr>
+          <w:i/>
+          <w:highlight w:val="yellow"/>
+          <w:lang w:val="en-GB"/>
+        </w:rPr>
+        <w:t>;</w:t>
+      </w:r>
+    </w:p>
+    <w:p>
+      <w:pPr>
+        <w:spacing w:line="240" w:lineRule="auto"/>
+        <w:rPr>
+          <w:i/>
+          <w:highlight w:val="yellow"/>
+          <w:lang w:val="en-GB"/>
+        </w:rPr>
+      </w:pPr>
+      <w:r>
+        <w:rPr>
+          <w:i/>
+          <w:highlight w:val="yellow"/>
+          <w:lang w:val="en-GB"/>
+        </w:rPr>
+        <w:t>namespace M223HelloWorld.Controllers;</w:t>
+      </w:r>
+    </w:p>
+    <w:p>
+      <w:pPr>
+        <w:spacing w:line="240" w:lineRule="auto"/>
+        <w:rPr>
+          <w:i/>
+          <w:highlight w:val="yellow"/>
+          <w:lang w:val="en-GB"/>
+        </w:rPr>
+      </w:pPr>
+      <w:r>
+        <w:rPr>
+          <w:i/>
+          <w:highlight w:val="yellow"/>
+          <w:lang w:val="en-GB"/>
+        </w:rPr>
+        <w:t>[</w:t>
+      </w:r>
+      <w:proofErr w:type="spellStart"/>
+      <w:r>
+        <w:rPr>
+          <w:i/>
+          <w:highlight w:val="yellow"/>
+          <w:lang w:val="en-GB"/>
+        </w:rPr>
+        <w:t>ApiController</w:t>
+      </w:r>
+      <w:proofErr w:type="spellEnd"/>
+      <w:r>
+        <w:rPr>
+          <w:i/>
+          <w:highlight w:val="yellow"/>
+          <w:lang w:val="en-GB"/>
+        </w:rPr>
+        <w:t>]</w:t>
+      </w:r>
+    </w:p>
+    <w:p>
+      <w:pPr>
+        <w:spacing w:line="240" w:lineRule="auto"/>
+        <w:rPr>
+          <w:i/>
+          <w:highlight w:val="yellow"/>
+          <w:lang w:val="en-GB"/>
+        </w:rPr>
+      </w:pPr>
+      <w:r>
+        <w:rPr>
+          <w:i/>
+          <w:highlight w:val="yellow"/>
+          <w:lang w:val="en-GB"/>
+        </w:rPr>
+        <w:t>[Route("hello")]</w:t>
+      </w:r>
+    </w:p>
+    <w:p>
+      <w:pPr>
+        <w:spacing w:line="240" w:lineRule="auto"/>
+        <w:rPr>
+          <w:i/>
+          <w:highlight w:val="yellow"/>
+          <w:lang w:val="en-GB"/>
+        </w:rPr>
+      </w:pPr>
+      <w:r>
+        <w:rPr>
+          <w:i/>
+          <w:highlight w:val="yellow"/>
+          <w:lang w:val="en-GB"/>
+        </w:rPr>
+        <w:t xml:space="preserve">public class </w:t>
+      </w:r>
+      <w:proofErr w:type="spellStart"/>
+      <w:r>
+        <w:rPr>
+          <w:i/>
+          <w:highlight w:val="yellow"/>
+          <w:lang w:val="en-GB"/>
+        </w:rPr>
+        <w:t>HelloController</w:t>
+      </w:r>
+      <w:proofErr w:type="spellEnd"/>
+      <w:r>
+        <w:rPr>
+          <w:i/>
+          <w:highlight w:val="yellow"/>
+          <w:lang w:val="en-GB"/>
+        </w:rPr>
+        <w:t xml:space="preserve"> : </w:t>
+      </w:r>
+      <w:proofErr w:type="spellStart"/>
+      <w:r>
+        <w:rPr>
+          <w:i/>
+          <w:highlight w:val="yellow"/>
+          <w:lang w:val="en-GB"/>
+        </w:rPr>
+        <w:t>ControllerBase</w:t>
+      </w:r>
+      <w:proofErr w:type="spellEnd"/>
+    </w:p>
+    <w:p>
+      <w:pPr>
+        <w:spacing w:line="240" w:lineRule="auto"/>
+        <w:rPr>
+          <w:i/>
+          <w:highlight w:val="yellow"/>
+          <w:lang w:val="en-GB"/>
+        </w:rPr>
+      </w:pPr>
+      <w:r>
+        <w:rPr>
+          <w:i/>
+          <w:highlight w:val="yellow"/>
+          <w:lang w:val="en-GB"/>
+        </w:rPr>
+        <w:t>{</w:t>
+      </w:r>
+    </w:p>
+    <w:p>
+      <w:pPr>
+        <w:spacing w:line="240" w:lineRule="auto"/>
+        <w:rPr>
+          <w:i/>
+          <w:highlight w:val="yellow"/>
+          <w:lang w:val="en-GB"/>
+        </w:rPr>
+      </w:pPr>
+      <w:r>
+        <w:rPr>
+          <w:i/>
+          <w:highlight w:val="yellow"/>
+          <w:lang w:val="en-GB"/>
+        </w:rPr>
+        <w:t xml:space="preserve">    [</w:t>
+      </w:r>
+      <w:proofErr w:type="spellStart"/>
+      <w:r>
+        <w:rPr>
+          <w:i/>
+          <w:highlight w:val="yellow"/>
+          <w:lang w:val="en-GB"/>
+        </w:rPr>
+        <w:t>HttpGet</w:t>
+      </w:r>
+      <w:proofErr w:type="spellEnd"/>
+      <w:r>
+        <w:rPr>
+          <w:i/>
+          <w:highlight w:val="yellow"/>
+          <w:lang w:val="en-GB"/>
+        </w:rPr>
+        <w:t>]</w:t>
+      </w:r>
+    </w:p>
+    <w:p>
+      <w:pPr>
+        <w:spacing w:line="240" w:lineRule="auto"/>
+        <w:rPr>
+          <w:i/>
+          <w:highlight w:val="yellow"/>
+          <w:lang w:val="en-GB"/>
+        </w:rPr>
+      </w:pPr>
+      <w:r>
+        <w:rPr>
+          <w:i/>
+          <w:highlight w:val="yellow"/>
+          <w:lang w:val="en-GB"/>
+        </w:rPr>
+        <w:t xml:space="preserve">    public </w:t>
+      </w:r>
+      <w:proofErr w:type="spellStart"/>
+      <w:r>
+        <w:rPr>
+          <w:i/>
+          <w:highlight w:val="yellow"/>
+          <w:lang w:val="en-GB"/>
+        </w:rPr>
+        <w:t>IActionResult</w:t>
+      </w:r>
+      <w:proofErr w:type="spellEnd"/>
+      <w:r>
+        <w:rPr>
+          <w:i/>
+          <w:highlight w:val="yellow"/>
+          <w:lang w:val="en-GB"/>
+        </w:rPr>
+        <w:t xml:space="preserve"> HelloWorld()</w:t>
+      </w:r>
+    </w:p>
+    <w:p>
+      <w:pPr>
+        <w:spacing w:line="240" w:lineRule="auto"/>
+        <w:rPr>
+          <w:i/>
+          <w:highlight w:val="yellow"/>
+          <w:lang w:val="en-GB"/>
+        </w:rPr>
+      </w:pPr>
+      <w:r>
+        <w:rPr>
+          <w:i/>
+          <w:highlight w:val="yellow"/>
+          <w:lang w:val="en-GB"/>
+        </w:rPr>
+        <w:t xml:space="preserve">    {</w:t>
+      </w:r>
+    </w:p>
+    <w:p>
+      <w:pPr>
+        <w:spacing w:line="240" w:lineRule="auto"/>
+        <w:rPr>
+          <w:i/>
+          <w:highlight w:val="yellow"/>
+          <w:lang w:val="en-GB"/>
+        </w:rPr>
+      </w:pPr>
+      <w:r>
+        <w:rPr>
+          <w:i/>
+          <w:highlight w:val="yellow"/>
+          <w:lang w:val="en-GB"/>
+        </w:rPr>
+        <w:t xml:space="preserve">        return Ok("Hello Modul 223");</w:t>
+      </w:r>
+    </w:p>
+    <w:p>
+      <w:pPr>
+        <w:spacing w:line="240" w:lineRule="auto"/>
+        <w:rPr>
+          <w:i/>
+          <w:highlight w:val="yellow"/>
+        </w:rPr>
+      </w:pPr>
+      <w:r>
+        <w:rPr>
+          <w:i/>
+          <w:highlight w:val="yellow"/>
+          <w:lang w:val="en-GB"/>
+        </w:rPr>
+        <w:t xml:space="preserve">    </w:t>
+      </w:r>
+      <w:r>
+        <w:rPr>
+          <w:i/>
+          <w:highlight w:val="yellow"/>
+        </w:rPr>
+        <w:t>}</w:t>
+      </w:r>
+    </w:p>
+    <w:p>
+      <w:pPr>
+        <w:spacing w:line="240" w:lineRule="auto"/>
+        <w:rPr>
+          <w:i/>
+        </w:rPr>
+      </w:pPr>
+      <w:r>
+        <w:rPr>
+          <w:i/>
+          <w:highlight w:val="yellow"/>
+        </w:rPr>
+        <w:t>}</w:t>
+      </w:r>
     </w:p>
     <w:sectPr>
       <w:headerReference w:type="default" r:id="rId13"/>
@@ -576,9 +1381,6 @@
           <w:fldChar w:fldCharType="separate"/>
         </w:r>
         <w:r>
-          <w:rPr>
-            <w:lang w:val="de-DE"/>
-          </w:rPr>
           <w:t>2</w:t>
         </w:r>
         <w:r>
@@ -724,7 +1526,6 @@
             <w:rFonts w:asciiTheme="majorHAnsi" w:eastAsiaTheme="majorEastAsia" w:hAnsiTheme="majorHAnsi" w:cstheme="majorBidi"/>
             <w:color w:val="156082" w:themeColor="accent1"/>
             <w:szCs w:val="24"/>
-            <w:lang w:val="de-DE"/>
           </w:rPr>
           <w:t>29. Oktober 2024</w:t>
         </w:r>
@@ -825,8 +1626,100 @@
       </w:pPr>
     </w:lvl>
   </w:abstractNum>
+  <w:abstractNum w:abstractNumId="1" w15:restartNumberingAfterBreak="0">
+    <w:nsid w:val="67A623CF"/>
+    <w:multiLevelType w:val="hybridMultilevel"/>
+    <w:tmpl w:val="4E92C548"/>
+    <w:lvl w:ilvl="0" w:tplc="0807000F">
+      <w:start w:val="1"/>
+      <w:numFmt w:val="decimal"/>
+      <w:lvlText w:val="%1."/>
+      <w:lvlJc w:val="left"/>
+      <w:pPr>
+        <w:ind w:left="720" w:hanging="360"/>
+      </w:pPr>
+      <w:rPr>
+        <w:rFonts w:hint="default"/>
+      </w:rPr>
+    </w:lvl>
+    <w:lvl w:ilvl="1" w:tplc="08070019">
+      <w:start w:val="1"/>
+      <w:numFmt w:val="lowerLetter"/>
+      <w:lvlText w:val="%2."/>
+      <w:lvlJc w:val="left"/>
+      <w:pPr>
+        <w:ind w:left="1440" w:hanging="360"/>
+      </w:pPr>
+    </w:lvl>
+    <w:lvl w:ilvl="2" w:tplc="0807001B" w:tentative="1">
+      <w:start w:val="1"/>
+      <w:numFmt w:val="lowerRoman"/>
+      <w:lvlText w:val="%3."/>
+      <w:lvlJc w:val="right"/>
+      <w:pPr>
+        <w:ind w:left="2160" w:hanging="180"/>
+      </w:pPr>
+    </w:lvl>
+    <w:lvl w:ilvl="3" w:tplc="0807000F" w:tentative="1">
+      <w:start w:val="1"/>
+      <w:numFmt w:val="decimal"/>
+      <w:lvlText w:val="%4."/>
+      <w:lvlJc w:val="left"/>
+      <w:pPr>
+        <w:ind w:left="2880" w:hanging="360"/>
+      </w:pPr>
+    </w:lvl>
+    <w:lvl w:ilvl="4" w:tplc="08070019" w:tentative="1">
+      <w:start w:val="1"/>
+      <w:numFmt w:val="lowerLetter"/>
+      <w:lvlText w:val="%5."/>
+      <w:lvlJc w:val="left"/>
+      <w:pPr>
+        <w:ind w:left="3600" w:hanging="360"/>
+      </w:pPr>
+    </w:lvl>
+    <w:lvl w:ilvl="5" w:tplc="0807001B" w:tentative="1">
+      <w:start w:val="1"/>
+      <w:numFmt w:val="lowerRoman"/>
+      <w:lvlText w:val="%6."/>
+      <w:lvlJc w:val="right"/>
+      <w:pPr>
+        <w:ind w:left="4320" w:hanging="180"/>
+      </w:pPr>
+    </w:lvl>
+    <w:lvl w:ilvl="6" w:tplc="0807000F" w:tentative="1">
+      <w:start w:val="1"/>
+      <w:numFmt w:val="decimal"/>
+      <w:lvlText w:val="%7."/>
+      <w:lvlJc w:val="left"/>
+      <w:pPr>
+        <w:ind w:left="5040" w:hanging="360"/>
+      </w:pPr>
+    </w:lvl>
+    <w:lvl w:ilvl="7" w:tplc="08070019" w:tentative="1">
+      <w:start w:val="1"/>
+      <w:numFmt w:val="lowerLetter"/>
+      <w:lvlText w:val="%8."/>
+      <w:lvlJc w:val="left"/>
+      <w:pPr>
+        <w:ind w:left="5760" w:hanging="360"/>
+      </w:pPr>
+    </w:lvl>
+    <w:lvl w:ilvl="8" w:tplc="0807001B" w:tentative="1">
+      <w:start w:val="1"/>
+      <w:numFmt w:val="lowerRoman"/>
+      <w:lvlText w:val="%9."/>
+      <w:lvlJc w:val="right"/>
+      <w:pPr>
+        <w:ind w:left="6480" w:hanging="180"/>
+      </w:pPr>
+    </w:lvl>
+  </w:abstractNum>
   <w:num w:numId="1" w16cid:durableId="1076705976">
     <w:abstractNumId w:val="0"/>
+  </w:num>
+  <w:num w:numId="2" w16cid:durableId="524174491">
+    <w:abstractNumId w:val="1"/>
   </w:num>
 </w:numbering>
 </file>
@@ -2062,8 +2955,11 @@
   </w:compat>
   <w:rsids>
     <w:rsidRoot w:val="00B96521"/>
+    <w:rsid w:val="007D5D97"/>
     <w:rsid w:val="00933ED3"/>
     <w:rsid w:val="00B96521"/>
+    <w:rsid w:val="00E56C4A"/>
+    <w:rsid w:val="00FA7FF9"/>
     <w:rsid w:val="00FF4401"/>
   </w:rsids>
   <m:mathPr>

</xml_diff>